<commit_message>
Lab 5, 6 done
</commit_message>
<xml_diff>
--- a/Lab_3/Report_Lab_3.docx
+++ b/Lab_3/Report_Lab_3.docx
@@ -43,6 +43,7 @@
         <w:textAlignment w:val="baseline"/>
         <w:rPr>
           <w:rStyle w:val="normaltextrun"/>
+          <w:lang w:val="ru-RU"/>
         </w:rPr>
       </w:pPr>
     </w:p>
@@ -451,6 +452,7 @@
           <w:rStyle w:val="normaltextrun"/>
           <w:sz w:val="28"/>
           <w:szCs w:val="28"/>
+          <w:lang w:val="ru-RU"/>
         </w:rPr>
         <w:t>3</w:t>
       </w:r>
@@ -1150,7 +1152,14 @@
             <w:t>СОДЕРЖАНИЕ</w:t>
           </w:r>
         </w:p>
-        <w:p/>
+        <w:p>
+          <w:pPr>
+            <w:rPr>
+              <w:sz w:val="28"/>
+              <w:szCs w:val="28"/>
+            </w:rPr>
+          </w:pPr>
+        </w:p>
         <w:p>
           <w:pPr>
             <w:pStyle w:val="TOC1"/>
@@ -3129,7 +3138,23 @@
           <w:sz w:val="28"/>
           <w:szCs w:val="28"/>
         </w:rPr>
-        <w:t>), так и последовательные операции ввода-вывода. Это также позволяет процессу эффективно работать с большим файлом данных, например с базой данных, без необходимости сопоставлять весь файл с памятью. Несколько процессов также могут использовать сопоставленные с памятью файлы для совместного использования данных.</w:t>
+        <w:t>), так и последовательные операции ввода-вывода. Это также позволяет процессу эффективно работать с большим файлом данных, например с базой данных, без необходимости сопоставлять весь файл с памятью. Несколько процессов также могут использовать сопоставленные с памятью файлы для совместного использования данных</w:t>
+      </w:r>
+      <w:r>
+        <w:rPr>
+          <w:color w:val="000000" w:themeColor="text1"/>
+          <w:sz w:val="28"/>
+          <w:szCs w:val="28"/>
+        </w:rPr>
+        <w:t xml:space="preserve"> [2]</w:t>
+      </w:r>
+      <w:r>
+        <w:rPr>
+          <w:color w:val="000000" w:themeColor="text1"/>
+          <w:sz w:val="28"/>
+          <w:szCs w:val="28"/>
+        </w:rPr>
+        <w:t>.</w:t>
       </w:r>
     </w:p>
     <w:p>
@@ -3143,7 +3168,6 @@
         <w:rPr>
           <w:sz w:val="28"/>
           <w:szCs w:val="28"/>
-          <w:lang w:val="en-US"/>
         </w:rPr>
       </w:pPr>
       <w:r>
@@ -3360,15 +3384,7 @@
           <w:sz w:val="28"/>
           <w:szCs w:val="28"/>
         </w:rPr>
-        <w:t xml:space="preserve"> </w:t>
-      </w:r>
-      <w:proofErr w:type="spellStart"/>
-      <w:r>
-        <w:rPr>
-          <w:sz w:val="28"/>
-          <w:szCs w:val="28"/>
-        </w:rPr>
-        <w:t>предназначенн</w:t>
+        <w:t xml:space="preserve"> предназначен</w:t>
       </w:r>
       <w:r>
         <w:rPr>
@@ -3377,7 +3393,6 @@
         </w:rPr>
         <w:t>а</w:t>
       </w:r>
-      <w:proofErr w:type="spellEnd"/>
       <w:r>
         <w:rPr>
           <w:sz w:val="28"/>
@@ -3507,21 +3522,7 @@
           <w:sz w:val="28"/>
           <w:szCs w:val="28"/>
         </w:rPr>
-        <w:t xml:space="preserve"> </w:t>
-      </w:r>
-      <w:r>
-        <w:rPr>
-          <w:sz w:val="28"/>
-          <w:szCs w:val="28"/>
-        </w:rPr>
-        <w:t>используется для создания объекта файлового отображения в памяти.</w:t>
-      </w:r>
-      <w:r>
-        <w:rPr>
-          <w:sz w:val="28"/>
-          <w:szCs w:val="28"/>
-        </w:rPr>
-        <w:t xml:space="preserve"> </w:t>
+        <w:t xml:space="preserve"> используется для создания объекта файлового отображения в памяти. </w:t>
       </w:r>
       <w:r>
         <w:rPr>
@@ -3549,7 +3550,21 @@
           <w:sz w:val="28"/>
           <w:szCs w:val="28"/>
         </w:rPr>
-        <w:t>азмер файла (в байтах), который будет отображен.</w:t>
+        <w:t>азмер файла (в байтах), который будет отображен</w:t>
+      </w:r>
+      <w:r>
+        <w:rPr>
+          <w:sz w:val="28"/>
+          <w:szCs w:val="28"/>
+        </w:rPr>
+        <w:t xml:space="preserve"> [1]</w:t>
+      </w:r>
+      <w:r>
+        <w:rPr>
+          <w:sz w:val="28"/>
+          <w:szCs w:val="28"/>
+        </w:rPr>
+        <w:t>.</w:t>
       </w:r>
     </w:p>
     <w:p>
@@ -3605,8 +3620,8 @@
         <w:rPr>
           <w:b/>
           <w:bCs/>
-          <w:sz w:val="32"/>
-          <w:szCs w:val="32"/>
+          <w:sz w:val="28"/>
+          <w:szCs w:val="28"/>
         </w:rPr>
       </w:pPr>
     </w:p>
@@ -3825,7 +3840,7 @@
           <w14:ligatures w14:val="standardContextual"/>
         </w:rPr>
         <w:drawing>
-          <wp:inline distT="0" distB="0" distL="0" distR="0" wp14:anchorId="1F54FF6D" wp14:editId="41D8560F">
+          <wp:inline distT="0" distB="0" distL="0" distR="0" wp14:anchorId="1F54FF6D" wp14:editId="2A75FC52">
             <wp:extent cx="4440116" cy="1708501"/>
             <wp:effectExtent l="12700" t="12700" r="17780" b="19050"/>
             <wp:docPr id="1064775009" name="Picture 1"/>
@@ -3997,7 +4012,7 @@
           <w14:ligatures w14:val="standardContextual"/>
         </w:rPr>
         <w:drawing>
-          <wp:inline distT="0" distB="0" distL="0" distR="0" wp14:anchorId="3C23E883" wp14:editId="50BE95C8">
+          <wp:inline distT="0" distB="0" distL="0" distR="0" wp14:anchorId="3C23E883" wp14:editId="245E22B4">
             <wp:extent cx="4401038" cy="1705525"/>
             <wp:effectExtent l="12700" t="12700" r="6350" b="9525"/>
             <wp:docPr id="1047273156" name="Picture 2"/>
@@ -4212,16 +4227,7 @@
           <w:szCs w:val="28"/>
           <w14:ligatures w14:val="standardContextual"/>
         </w:rPr>
-        <w:t xml:space="preserve">ены </w:t>
-      </w:r>
-      <w:r>
-        <w:rPr>
-          <w:rFonts w:eastAsiaTheme="minorHAnsi"/>
-          <w:sz w:val="28"/>
-          <w:szCs w:val="28"/>
-          <w14:ligatures w14:val="standardContextual"/>
-        </w:rPr>
-        <w:t>возможности операций ввода и вывода</w:t>
+        <w:t>ены возможности операций ввода и вывода</w:t>
       </w:r>
       <w:r>
         <w:rPr>
@@ -4566,21 +4572,7 @@
             <w:sz w:val="28"/>
             <w:szCs w:val="28"/>
           </w:rPr>
-          <w:t>https://learn.microsoft.</w:t>
-        </w:r>
-        <w:r>
-          <w:rPr>
-            <w:sz w:val="28"/>
-            <w:szCs w:val="28"/>
-          </w:rPr>
-          <w:t>c</w:t>
-        </w:r>
-        <w:r>
-          <w:rPr>
-            <w:sz w:val="28"/>
-            <w:szCs w:val="28"/>
-          </w:rPr>
-          <w:t>om/ru-ru/windows/win32/memory/file-mapping</w:t>
+          <w:t>https://learn.microsoft.com/ru-ru/windows/win32/memory/file-mapping</w:t>
         </w:r>
       </w:hyperlink>
       <w:r>

</xml_diff>